<commit_message>
Changed to IDE file
</commit_message>
<xml_diff>
--- a/sample/doc/Development Environment Setup Guide.docx
+++ b/sample/doc/Development Environment Setup Guide.docx
@@ -16,7 +16,36 @@
           <w:sz w:val="40"/>
           <w:szCs w:val="40"/>
         </w:rPr>
-        <w:t>Development Environment Setup Guide</w:t>
+        <w:t xml:space="preserve">PureCRUD </w:t>
+      </w:r>
+      <w:r>
+        <w:rPr>
+          <w:sz w:val="40"/>
+          <w:szCs w:val="40"/>
+        </w:rPr>
+        <w:t>Development Environment</w:t>
+      </w:r>
+      <w:r>
+        <w:rPr>
+          <w:sz w:val="40"/>
+          <w:szCs w:val="40"/>
+        </w:rPr>
+        <w:t xml:space="preserve"> Setup Guide</w:t>
+      </w:r>
+    </w:p>
+    <w:p/>
+    <w:p>
+      <w:r>
+        <w:t xml:space="preserve">This guide walks you through setting up the </w:t>
+      </w:r>
+      <w:r>
+        <w:rPr>
+          <w:b/>
+        </w:rPr>
+        <w:t>optimal</w:t>
+      </w:r>
+      <w:r>
+        <w:t xml:space="preserve"> development environment where everything “just works.” However, the PureCRUD Sample Application will mostly likely work fine in other environments and with other versions of the JDK, Maven, Jetty, Intellij or Eclipse.</w:t>
       </w:r>
     </w:p>
     <w:p>
@@ -42,14 +71,20 @@
         <w:t xml:space="preserve">stable </w:t>
       </w:r>
       <w:r>
-        <w:t xml:space="preserve">Java SE 7 from here: </w:t>
+        <w:t xml:space="preserve">Java SE </w:t>
+      </w:r>
+      <w:r>
+        <w:t xml:space="preserve">7 </w:t>
+      </w:r>
+      <w:r>
+        <w:t xml:space="preserve">from here: </w:t>
       </w:r>
     </w:p>
     <w:p>
       <w:pPr>
         <w:pStyle w:val="ListParagraph"/>
       </w:pPr>
-      <w:hyperlink r:id="rId5" w:history="1">
+      <w:hyperlink r:id="rId6" w:history="1">
         <w:r>
           <w:rPr>
             <w:rStyle w:val="Hyperlink"/>
@@ -127,6 +162,23 @@
     </w:p>
     <w:p>
       <w:pPr>
+        <w:pStyle w:val="ListParagraph"/>
+      </w:pPr>
+      <w:r>
+        <w:t>Note</w:t>
+      </w:r>
+      <w:r>
+        <w:t xml:space="preserve">: PureCRUD has also been </w:t>
+      </w:r>
+      <w:r>
+        <w:t xml:space="preserve">extensively </w:t>
+      </w:r>
+      <w:r>
+        <w:t>tested against Java SE 6.</w:t>
+      </w:r>
+    </w:p>
+    <w:p>
+      <w:pPr>
         <w:pStyle w:val="Heading1"/>
       </w:pPr>
       <w:r>
@@ -159,7 +211,7 @@
       <w:r>
         <w:t xml:space="preserve"> </w:t>
       </w:r>
-      <w:hyperlink r:id="rId6" w:history="1">
+      <w:hyperlink r:id="rId7" w:history="1">
         <w:r>
           <w:rPr>
             <w:rStyle w:val="Hyperlink"/>
@@ -191,7 +243,10 @@
         <w:pStyle w:val="Heading1"/>
       </w:pPr>
       <w:r>
-        <w:t>Configure Maven Security</w:t>
+        <w:t xml:space="preserve">Configure Maven </w:t>
+      </w:r>
+      <w:r>
+        <w:t>Client Access Credentials</w:t>
       </w:r>
     </w:p>
     <w:p>
@@ -212,7 +267,13 @@
         <w:t>~/.m2/settings.xml</w:t>
       </w:r>
       <w:r>
-        <w:t xml:space="preserve"> (might have to run maven for the first time so that it creates this file, e.g. </w:t>
+        <w:t xml:space="preserve"> (</w:t>
+      </w:r>
+      <w:r>
+        <w:t xml:space="preserve">you </w:t>
+      </w:r>
+      <w:r>
+        <w:t xml:space="preserve">might have to run maven for the first time so that it creates this file, e.g. </w:t>
       </w:r>
       <w:r>
         <w:rPr>
@@ -381,9 +442,21 @@
     </w:p>
     <w:p>
       <w:r>
-        <w:t xml:space="preserve">Note: these credentials have been defined on our Nexus server: </w:t>
-      </w:r>
-      <w:hyperlink r:id="rId7" w:history="1">
+        <w:t xml:space="preserve">Note: these credentials </w:t>
+      </w:r>
+      <w:r>
+        <w:t>give you access to our private</w:t>
+      </w:r>
+      <w:r>
+        <w:t xml:space="preserve"> </w:t>
+      </w:r>
+      <w:r>
+        <w:t>repo</w:t>
+      </w:r>
+      <w:r>
+        <w:t xml:space="preserve">: </w:t>
+      </w:r>
+      <w:hyperlink r:id="rId8" w:history="1">
         <w:r>
           <w:rPr>
             <w:rStyle w:val="Hyperlink"/>
@@ -486,6 +559,7 @@
         <w:pStyle w:val="Heading1"/>
       </w:pPr>
       <w:r>
+        <w:lastRenderedPageBreak/>
         <w:t>Install Jetty</w:t>
       </w:r>
     </w:p>
@@ -500,7 +574,7 @@
       <w:r>
         <w:t xml:space="preserve">Download latest stable Jetty 7 from here: </w:t>
       </w:r>
-      <w:hyperlink r:id="rId8" w:history="1">
+      <w:hyperlink r:id="rId9" w:history="1">
         <w:r>
           <w:rPr>
             <w:rStyle w:val="Hyperlink"/>
@@ -523,16 +597,100 @@
     </w:p>
     <w:p>
       <w:pPr>
+        <w:pStyle w:val="ListParagraph"/>
+        <w:numPr>
+          <w:ilvl w:val="0"/>
+          <w:numId w:val="7"/>
+        </w:numPr>
+      </w:pPr>
+      <w:r>
+        <w:t xml:space="preserve">Optionally, change the port number in </w:t>
+      </w:r>
+      <w:r>
+        <w:rPr>
+          <w:b/>
+        </w:rPr>
+        <w:t>C:\jetty\etc\jetty.xml</w:t>
+      </w:r>
+      <w:r>
+        <w:t xml:space="preserve"> like so:</w:t>
+      </w:r>
+    </w:p>
+    <w:p>
+      <w:pPr>
+        <w:pStyle w:val="ListParagraph"/>
+        <w:autoSpaceDE w:val="0"/>
+        <w:autoSpaceDN w:val="0"/>
+        <w:adjustRightInd w:val="0"/>
+        <w:spacing w:after="0" w:line="240" w:lineRule="auto"/>
+        <w:rPr>
+          <w:rFonts w:ascii="Courier New" w:hAnsi="Courier New" w:cs="Courier New"/>
+        </w:rPr>
+      </w:pPr>
+      <w:r>
+        <w:rPr>
+          <w:rFonts w:ascii="Courier New" w:hAnsi="Courier New" w:cs="Courier New"/>
+        </w:rPr>
+        <w:t>&lt;Property name="je</w:t>
+      </w:r>
+      <w:r>
+        <w:rPr>
+          <w:rFonts w:ascii="Courier New" w:hAnsi="Courier New" w:cs="Courier New"/>
+        </w:rPr>
+        <w:t>tty.port" default="7001"/&gt;</w:t>
+      </w:r>
+    </w:p>
+    <w:p>
+      <w:pPr>
+        <w:pStyle w:val="ListParagraph"/>
+      </w:pPr>
+      <w:r>
+        <w:t xml:space="preserve"> Note: using </w:t>
+      </w:r>
+      <w:r>
+        <w:t xml:space="preserve">port </w:t>
+      </w:r>
+      <w:r>
+        <w:t>7001 allow</w:t>
+      </w:r>
+      <w:r>
+        <w:t>s</w:t>
+      </w:r>
+      <w:r>
+        <w:t xml:space="preserve"> swapping Jetty for Weblogic during development without changing </w:t>
+      </w:r>
+      <w:r>
+        <w:t xml:space="preserve">the </w:t>
+      </w:r>
+      <w:r>
+        <w:t xml:space="preserve">URL. In corporate environments, it is wise to test the application </w:t>
+      </w:r>
+      <w:r>
+        <w:t xml:space="preserve">periodically </w:t>
+      </w:r>
+      <w:r>
+        <w:t xml:space="preserve">against </w:t>
+      </w:r>
+      <w:r>
+        <w:t>whatever application server will be used in production</w:t>
+      </w:r>
+      <w:r>
+        <w:t>.</w:t>
+      </w:r>
+    </w:p>
+    <w:p>
+      <w:pPr>
         <w:pStyle w:val="Heading1"/>
       </w:pPr>
       <w:r>
-        <w:t xml:space="preserve">Become Project Collaborator on </w:t>
-      </w:r>
-      <w:proofErr w:type="spellStart"/>
+        <w:t xml:space="preserve">Get </w:t>
+      </w:r>
       <w:r>
         <w:t>GitHub</w:t>
       </w:r>
-      <w:proofErr w:type="spellEnd"/>
+      <w:r>
+        <w:t xml:space="preserve"> Access</w:t>
+      </w:r>
     </w:p>
     <w:p>
       <w:pPr>
@@ -543,9 +701,21 @@
         </w:numPr>
       </w:pPr>
       <w:r>
-        <w:t xml:space="preserve">Create account at </w:t>
-      </w:r>
-      <w:hyperlink r:id="rId9" w:history="1">
+        <w:t>Create</w:t>
+      </w:r>
+      <w:r>
+        <w:t xml:space="preserve"> a</w:t>
+      </w:r>
+      <w:r>
+        <w:t xml:space="preserve"> </w:t>
+      </w:r>
+      <w:r>
+        <w:t xml:space="preserve">free </w:t>
+      </w:r>
+      <w:r>
+        <w:t xml:space="preserve">account at </w:t>
+      </w:r>
+      <w:hyperlink r:id="rId10" w:history="1">
         <w:r>
           <w:rPr>
             <w:rStyle w:val="Hyperlink"/>
@@ -563,7 +733,6 @@
         </w:numPr>
       </w:pPr>
       <w:r>
-        <w:lastRenderedPageBreak/>
         <w:t>Ask me to add you</w:t>
       </w:r>
       <w:r>
@@ -583,7 +752,7 @@
       <w:pPr>
         <w:pStyle w:val="ListParagraph"/>
       </w:pPr>
-      <w:hyperlink r:id="rId10" w:history="1">
+      <w:hyperlink r:id="rId11" w:history="1">
         <w:r>
           <w:rPr>
             <w:rStyle w:val="Hyperlink"/>
@@ -609,9 +778,20 @@
         </w:numPr>
       </w:pPr>
       <w:r>
-        <w:t xml:space="preserve">Download Ultimate version from here: </w:t>
-      </w:r>
-      <w:hyperlink r:id="rId11" w:history="1">
+        <w:t>Download</w:t>
+      </w:r>
+      <w:r>
+        <w:t xml:space="preserve"> the latest</w:t>
+      </w:r>
+      <w:r>
+        <w:t xml:space="preserve"> Ultimate version from here:</w:t>
+      </w:r>
+    </w:p>
+    <w:p>
+      <w:pPr>
+        <w:pStyle w:val="ListParagraph"/>
+      </w:pPr>
+      <w:hyperlink r:id="rId12" w:history="1">
         <w:r>
           <w:rPr>
             <w:rStyle w:val="Hyperlink"/>
@@ -629,7 +809,10 @@
         </w:numPr>
       </w:pPr>
       <w:r>
-        <w:t xml:space="preserve">After install, go to </w:t>
+        <w:t xml:space="preserve">Optionally, </w:t>
+      </w:r>
+      <w:r>
+        <w:t xml:space="preserve">go to </w:t>
       </w:r>
       <w:r>
         <w:rPr>
@@ -644,7 +827,19 @@
         <w:rPr>
           <w:b/>
         </w:rPr>
-        <w:t>settings.jar</w:t>
+        <w:t>intellij_</w:t>
+      </w:r>
+      <w:r>
+        <w:rPr>
+          <w:b/>
+        </w:rPr>
+        <w:t>s</w:t>
+      </w:r>
+      <w:r>
+        <w:rPr>
+          <w:b/>
+        </w:rPr>
+        <w:t>ettings.jar</w:t>
       </w:r>
       <w:r>
         <w:t xml:space="preserve"> downloaded</w:t>
@@ -652,7 +847,7 @@
       <w:r>
         <w:t xml:space="preserve"> from here: </w:t>
       </w:r>
-      <w:hyperlink r:id="rId12" w:history="1">
+      <w:hyperlink r:id="rId13" w:history="1">
         <w:r>
           <w:rPr>
             <w:rStyle w:val="Hyperlink"/>
@@ -662,11 +857,11 @@
       </w:hyperlink>
     </w:p>
     <w:p>
-      <w:r>
-        <w:t>(N</w:t>
-      </w:r>
-      <w:r>
-        <w:t>ote: you will have access, once added as collaborator)</w:t>
+      <w:pPr>
+        <w:pStyle w:val="ListParagraph"/>
+      </w:pPr>
+      <w:r>
+        <w:t>Note: this is an optional step for novice Intellij users who want to make sure everything in Intellij “just works.”</w:t>
       </w:r>
     </w:p>
     <w:p>
@@ -675,31 +870,6 @@
       </w:pPr>
       <w:r>
         <w:t>Install PureCRUD Sample Application</w:t>
-      </w:r>
-    </w:p>
-    <w:p>
-      <w:r>
-        <w:t>You can d</w:t>
-      </w:r>
-      <w:r>
-        <w:t xml:space="preserve">o this outside or </w:t>
-      </w:r>
-      <w:r>
-        <w:t>inside</w:t>
-      </w:r>
-      <w:r>
-        <w:t xml:space="preserve"> Intellij</w:t>
-      </w:r>
-      <w:r>
-        <w:t>.</w:t>
-      </w:r>
-    </w:p>
-    <w:p>
-      <w:pPr>
-        <w:pStyle w:val="Heading2"/>
-      </w:pPr>
-      <w:r>
-        <w:t>Outside Intellij</w:t>
       </w:r>
     </w:p>
     <w:p>
@@ -719,7 +889,7 @@
       <w:r>
         <w:t xml:space="preserve">: </w:t>
       </w:r>
-      <w:hyperlink r:id="rId13" w:history="1">
+      <w:hyperlink r:id="rId14" w:history="1">
         <w:r>
           <w:rPr>
             <w:rStyle w:val="Hyperlink"/>
@@ -791,7 +961,13 @@
         <w:rPr>
           <w:b/>
         </w:rPr>
-        <w:t>maven clean install</w:t>
+        <w:t>mvn</w:t>
+      </w:r>
+      <w:r>
+        <w:rPr>
+          <w:b/>
+        </w:rPr>
+        <w:t xml:space="preserve"> clean install</w:t>
       </w:r>
     </w:p>
     <w:p>
@@ -806,16 +982,20 @@
         <w:rPr>
           <w:b/>
         </w:rPr>
-        <w:t xml:space="preserve">maven </w:t>
-      </w:r>
-      <w:proofErr w:type="spellStart"/>
+        <w:t>m</w:t>
+      </w:r>
       <w:r>
         <w:rPr>
           <w:b/>
         </w:rPr>
-        <w:t>jetty:run</w:t>
-      </w:r>
-      <w:proofErr w:type="spellEnd"/>
+        <w:t>vn</w:t>
+      </w:r>
+      <w:r>
+        <w:rPr>
+          <w:b/>
+        </w:rPr>
+        <w:t xml:space="preserve"> jetty:run</w:t>
+      </w:r>
     </w:p>
     <w:p>
       <w:pPr>
@@ -835,9 +1015,12 @@
         </w:numPr>
       </w:pPr>
       <w:r>
-        <w:t xml:space="preserve">Access application URL: </w:t>
-      </w:r>
-      <w:hyperlink r:id="rId14" w:history="1">
+        <w:t>Try the</w:t>
+      </w:r>
+      <w:r>
+        <w:t xml:space="preserve"> application URL: </w:t>
+      </w:r>
+      <w:hyperlink r:id="rId15" w:history="1">
         <w:r>
           <w:rPr>
             <w:rStyle w:val="Hyperlink"/>
@@ -848,41 +1031,71 @@
     </w:p>
     <w:p>
       <w:pPr>
-        <w:pStyle w:val="ListParagraph"/>
-        <w:ind w:left="1080"/>
-      </w:pPr>
-    </w:p>
-    <w:p>
-      <w:pPr>
-        <w:pStyle w:val="Heading2"/>
-      </w:pPr>
-      <w:r>
-        <w:t>Inside Intellij</w:t>
-      </w:r>
-    </w:p>
-    <w:p>
-      <w:r>
-        <w:t xml:space="preserve">The process will clone </w:t>
+        <w:pStyle w:val="Heading1"/>
+      </w:pPr>
+      <w:r>
+        <w:t>Import and Configure</w:t>
+      </w:r>
+      <w:r>
+        <w:t xml:space="preserve"> </w:t>
+      </w:r>
+      <w:r>
+        <w:t xml:space="preserve">Project </w:t>
+      </w:r>
+      <w:r>
+        <w:t>in I</w:t>
+      </w:r>
+      <w:r>
+        <w:t>ntellij</w:t>
+      </w:r>
+    </w:p>
+    <w:p>
+      <w:r>
+        <w:t>The following</w:t>
+      </w:r>
+      <w:r>
+        <w:t xml:space="preserve"> video tutorial shows how to import and configure the project in</w:t>
+      </w:r>
+      <w:r>
+        <w:t>to</w:t>
+      </w:r>
+      <w:r>
+        <w:t xml:space="preserve"> Intellij so that you can build and easily launch the application from Intellij.</w:t>
+      </w:r>
+    </w:p>
+    <w:p>
+      <w:pPr>
+        <w:pStyle w:val="Heading1"/>
+      </w:pPr>
+      <w:r>
+        <w:lastRenderedPageBreak/>
+        <w:t xml:space="preserve">Install </w:t>
+      </w:r>
+      <w:r>
+        <w:t xml:space="preserve">and Configure </w:t>
+      </w:r>
+      <w:r>
+        <w:t>SQ</w:t>
+      </w:r>
+      <w:r>
+        <w:t>uirre</w:t>
+      </w:r>
+      <w:r>
+        <w:t>L SQL Client</w:t>
+      </w:r>
+    </w:p>
+    <w:p>
+      <w:r>
+        <w:t xml:space="preserve">SQuirreL SQL is a free tool that is capable of reading H2 database files, which PureCRUD uses as </w:t>
       </w:r>
       <w:r>
         <w:t>the</w:t>
       </w:r>
       <w:r>
-        <w:t xml:space="preserve"> </w:t>
-      </w:r>
-      <w:proofErr w:type="spellStart"/>
-      <w:r>
-        <w:t>GitHub</w:t>
-      </w:r>
-      <w:proofErr w:type="spellEnd"/>
-      <w:r>
-        <w:t xml:space="preserve"> </w:t>
-      </w:r>
-      <w:r>
-        <w:t xml:space="preserve">project </w:t>
-      </w:r>
-      <w:r>
-        <w:t>repository locally, allowing you to use the project under version control.</w:t>
+        <w:t xml:space="preserve"> lightweight database for development.</w:t>
+      </w:r>
+      <w:r>
+        <w:t xml:space="preserve"> This is useful for debugging.</w:t>
       </w:r>
     </w:p>
     <w:p>
@@ -890,28 +1103,49 @@
         <w:pStyle w:val="ListParagraph"/>
         <w:numPr>
           <w:ilvl w:val="0"/>
-          <w:numId w:val="6"/>
+          <w:numId w:val="15"/>
         </w:numPr>
       </w:pPr>
       <w:r>
-        <w:t>C</w:t>
-      </w:r>
-      <w:r>
-        <w:t>heck out</w:t>
-      </w:r>
-      <w:r>
-        <w:t xml:space="preserve"> project</w:t>
-      </w:r>
-      <w:r>
-        <w:t xml:space="preserve"> from </w:t>
-      </w:r>
-      <w:proofErr w:type="spellStart"/>
-      <w:r>
-        <w:t>GitHub</w:t>
-      </w:r>
-      <w:proofErr w:type="spellEnd"/>
-      <w:r>
-        <w:t>:</w:t>
+        <w:t xml:space="preserve">Download and following </w:t>
+      </w:r>
+      <w:r>
+        <w:t xml:space="preserve">instructions </w:t>
+      </w:r>
+      <w:r>
+        <w:t xml:space="preserve">here: </w:t>
+      </w:r>
+      <w:hyperlink r:id="rId16" w:anchor="installation" w:history="1">
+        <w:r>
+          <w:rPr>
+            <w:rStyle w:val="Hyperlink"/>
+          </w:rPr>
+          <w:t>http://www.squirrelsql.org/#installation</w:t>
+        </w:r>
+      </w:hyperlink>
+    </w:p>
+    <w:p>
+      <w:pPr>
+        <w:pStyle w:val="ListParagraph"/>
+        <w:numPr>
+          <w:ilvl w:val="0"/>
+          <w:numId w:val="15"/>
+        </w:numPr>
+      </w:pPr>
+      <w:r>
+        <w:t xml:space="preserve">Grab the JDBC URL from </w:t>
+      </w:r>
+      <w:r>
+        <w:rPr>
+          <w:b/>
+        </w:rPr>
+        <w:t>database.dev.properties</w:t>
+      </w:r>
+      <w:r>
+        <w:t xml:space="preserve"> in the project and paste into the SQuirreL dialog box for configuring the</w:t>
+      </w:r>
+      <w:r>
+        <w:t xml:space="preserve"> database connection:</w:t>
       </w:r>
     </w:p>
     <w:p>
@@ -919,12 +1153,11 @@
         <w:rPr>
           <w:noProof/>
         </w:rPr>
-        <w:lastRenderedPageBreak/>
         <w:drawing>
           <wp:inline distT="0" distB="0" distL="0" distR="0">
             <wp:extent cx="5943600" cy="3344513"/>
             <wp:effectExtent l="19050" t="0" r="0" b="0"/>
-            <wp:docPr id="5" name="Picture 5"/>
+            <wp:docPr id="2" name="Picture 1"/>
             <wp:cNvGraphicFramePr>
               <a:graphicFrameLocks xmlns:a="http://schemas.openxmlformats.org/drawingml/2006/main" noChangeAspect="1"/>
             </wp:cNvGraphicFramePr>
@@ -932,150 +1165,7 @@
               <a:graphicData uri="http://schemas.openxmlformats.org/drawingml/2006/picture">
                 <pic:pic xmlns:pic="http://schemas.openxmlformats.org/drawingml/2006/picture">
                   <pic:nvPicPr>
-                    <pic:cNvPr id="0" name="Picture 5"/>
-                    <pic:cNvPicPr>
-                      <a:picLocks noChangeAspect="1" noChangeArrowheads="1"/>
-                    </pic:cNvPicPr>
-                  </pic:nvPicPr>
-                  <pic:blipFill>
-                    <a:blip r:embed="rId15" cstate="print"/>
-                    <a:srcRect/>
-                    <a:stretch>
-                      <a:fillRect/>
-                    </a:stretch>
-                  </pic:blipFill>
-                  <pic:spPr bwMode="auto">
-                    <a:xfrm>
-                      <a:off x="0" y="0"/>
-                      <a:ext cx="5943600" cy="3344513"/>
-                    </a:xfrm>
-                    <a:prstGeom prst="rect">
-                      <a:avLst/>
-                    </a:prstGeom>
-                    <a:noFill/>
-                    <a:ln w="9525">
-                      <a:noFill/>
-                      <a:miter lim="800000"/>
-                      <a:headEnd/>
-                      <a:tailEnd/>
-                    </a:ln>
-                  </pic:spPr>
-                </pic:pic>
-              </a:graphicData>
-            </a:graphic>
-          </wp:inline>
-        </w:drawing>
-      </w:r>
-    </w:p>
-    <w:p/>
-    <w:p/>
-    <w:p>
-      <w:r>
-        <w:rPr>
-          <w:noProof/>
-        </w:rPr>
-        <w:drawing>
-          <wp:inline distT="0" distB="0" distL="0" distR="0">
-            <wp:extent cx="5943600" cy="3344513"/>
-            <wp:effectExtent l="19050" t="0" r="0" b="0"/>
-            <wp:docPr id="8" name="Picture 8"/>
-            <wp:cNvGraphicFramePr>
-              <a:graphicFrameLocks xmlns:a="http://schemas.openxmlformats.org/drawingml/2006/main" noChangeAspect="1"/>
-            </wp:cNvGraphicFramePr>
-            <a:graphic xmlns:a="http://schemas.openxmlformats.org/drawingml/2006/main">
-              <a:graphicData uri="http://schemas.openxmlformats.org/drawingml/2006/picture">
-                <pic:pic xmlns:pic="http://schemas.openxmlformats.org/drawingml/2006/picture">
-                  <pic:nvPicPr>
-                    <pic:cNvPr id="0" name="Picture 8"/>
-                    <pic:cNvPicPr>
-                      <a:picLocks noChangeAspect="1" noChangeArrowheads="1"/>
-                    </pic:cNvPicPr>
-                  </pic:nvPicPr>
-                  <pic:blipFill>
-                    <a:blip r:embed="rId16" cstate="print"/>
-                    <a:srcRect/>
-                    <a:stretch>
-                      <a:fillRect/>
-                    </a:stretch>
-                  </pic:blipFill>
-                  <pic:spPr bwMode="auto">
-                    <a:xfrm>
-                      <a:off x="0" y="0"/>
-                      <a:ext cx="5943600" cy="3344513"/>
-                    </a:xfrm>
-                    <a:prstGeom prst="rect">
-                      <a:avLst/>
-                    </a:prstGeom>
-                    <a:noFill/>
-                    <a:ln w="9525">
-                      <a:noFill/>
-                      <a:miter lim="800000"/>
-                      <a:headEnd/>
-                      <a:tailEnd/>
-                    </a:ln>
-                  </pic:spPr>
-                </pic:pic>
-              </a:graphicData>
-            </a:graphic>
-          </wp:inline>
-        </w:drawing>
-      </w:r>
-    </w:p>
-    <w:p>
-      <w:r>
-        <w:t>Note: first-time, you will probably get prompted for you</w:t>
-      </w:r>
-      <w:r>
-        <w:t>r</w:t>
-      </w:r>
-      <w:r>
-        <w:t xml:space="preserve"> </w:t>
-      </w:r>
-      <w:proofErr w:type="spellStart"/>
-      <w:r>
-        <w:t>GitHub</w:t>
-      </w:r>
-      <w:proofErr w:type="spellEnd"/>
-      <w:r>
-        <w:t xml:space="preserve"> credentials.</w:t>
-      </w:r>
-    </w:p>
-    <w:p>
-      <w:r>
-        <w:t xml:space="preserve">Click no </w:t>
-      </w:r>
-      <w:r>
-        <w:t xml:space="preserve">in the next screen </w:t>
-      </w:r>
-      <w:r>
-        <w:t xml:space="preserve">since </w:t>
-      </w:r>
-      <w:r>
-        <w:t>IDE</w:t>
-      </w:r>
-      <w:r>
-        <w:t xml:space="preserve"> files are already checked into the project.</w:t>
-      </w:r>
-    </w:p>
-    <w:p>
-      <w:r>
-        <w:rPr>
-          <w:noProof/>
-        </w:rPr>
-        <w:lastRenderedPageBreak/>
-        <w:drawing>
-          <wp:inline distT="0" distB="0" distL="0" distR="0">
-            <wp:extent cx="5943600" cy="3344513"/>
-            <wp:effectExtent l="19050" t="0" r="0" b="0"/>
-            <wp:docPr id="11" name="Picture 11"/>
-            <wp:cNvGraphicFramePr>
-              <a:graphicFrameLocks xmlns:a="http://schemas.openxmlformats.org/drawingml/2006/main" noChangeAspect="1"/>
-            </wp:cNvGraphicFramePr>
-            <a:graphic xmlns:a="http://schemas.openxmlformats.org/drawingml/2006/main">
-              <a:graphicData uri="http://schemas.openxmlformats.org/drawingml/2006/picture">
-                <pic:pic xmlns:pic="http://schemas.openxmlformats.org/drawingml/2006/picture">
-                  <pic:nvPicPr>
-                    <pic:cNvPr id="0" name="Picture 11"/>
+                    <pic:cNvPr id="0" name="Picture 1"/>
                     <pic:cNvPicPr>
                       <a:picLocks noChangeAspect="1" noChangeArrowheads="1"/>
                     </pic:cNvPicPr>
@@ -1110,193 +1200,6 @@
         </w:drawing>
       </w:r>
     </w:p>
-    <w:p/>
-    <w:p>
-      <w:pPr>
-        <w:pStyle w:val="ListParagraph"/>
-        <w:numPr>
-          <w:ilvl w:val="0"/>
-          <w:numId w:val="6"/>
-        </w:numPr>
-      </w:pPr>
-      <w:r>
-        <w:t>O</w:t>
-      </w:r>
-      <w:r>
-        <w:t>pen the project in Intellij</w:t>
-      </w:r>
-    </w:p>
-    <w:p/>
-    <w:p>
-      <w:r>
-        <w:rPr>
-          <w:noProof/>
-        </w:rPr>
-        <w:drawing>
-          <wp:inline distT="0" distB="0" distL="0" distR="0">
-            <wp:extent cx="5943600" cy="3344513"/>
-            <wp:effectExtent l="19050" t="0" r="0" b="0"/>
-            <wp:docPr id="14" name="Picture 14"/>
-            <wp:cNvGraphicFramePr>
-              <a:graphicFrameLocks xmlns:a="http://schemas.openxmlformats.org/drawingml/2006/main" noChangeAspect="1"/>
-            </wp:cNvGraphicFramePr>
-            <a:graphic xmlns:a="http://schemas.openxmlformats.org/drawingml/2006/main">
-              <a:graphicData uri="http://schemas.openxmlformats.org/drawingml/2006/picture">
-                <pic:pic xmlns:pic="http://schemas.openxmlformats.org/drawingml/2006/picture">
-                  <pic:nvPicPr>
-                    <pic:cNvPr id="0" name="Picture 14"/>
-                    <pic:cNvPicPr>
-                      <a:picLocks noChangeAspect="1" noChangeArrowheads="1"/>
-                    </pic:cNvPicPr>
-                  </pic:nvPicPr>
-                  <pic:blipFill>
-                    <a:blip r:embed="rId18" cstate="print"/>
-                    <a:srcRect/>
-                    <a:stretch>
-                      <a:fillRect/>
-                    </a:stretch>
-                  </pic:blipFill>
-                  <pic:spPr bwMode="auto">
-                    <a:xfrm>
-                      <a:off x="0" y="0"/>
-                      <a:ext cx="5943600" cy="3344513"/>
-                    </a:xfrm>
-                    <a:prstGeom prst="rect">
-                      <a:avLst/>
-                    </a:prstGeom>
-                    <a:noFill/>
-                    <a:ln w="9525">
-                      <a:noFill/>
-                      <a:miter lim="800000"/>
-                      <a:headEnd/>
-                      <a:tailEnd/>
-                    </a:ln>
-                  </pic:spPr>
-                </pic:pic>
-              </a:graphicData>
-            </a:graphic>
-          </wp:inline>
-        </w:drawing>
-      </w:r>
-    </w:p>
-    <w:p/>
-    <w:p>
-      <w:pPr>
-        <w:pStyle w:val="ListParagraph"/>
-        <w:numPr>
-          <w:ilvl w:val="0"/>
-          <w:numId w:val="6"/>
-        </w:numPr>
-      </w:pPr>
-      <w:r>
-        <w:lastRenderedPageBreak/>
-        <w:t xml:space="preserve">Open the Maven tab on the right. Make sure all profiles are checked. Run </w:t>
-      </w:r>
-      <w:r>
-        <w:rPr>
-          <w:b/>
-        </w:rPr>
-        <w:t>clean</w:t>
-      </w:r>
-      <w:r>
-        <w:t xml:space="preserve"> and then </w:t>
-      </w:r>
-      <w:r>
-        <w:rPr>
-          <w:b/>
-        </w:rPr>
-        <w:t>install</w:t>
-      </w:r>
-      <w:r>
-        <w:t>.</w:t>
-      </w:r>
-    </w:p>
-    <w:p>
-      <w:r>
-        <w:rPr>
-          <w:noProof/>
-        </w:rPr>
-        <w:drawing>
-          <wp:inline distT="0" distB="0" distL="0" distR="0">
-            <wp:extent cx="5943600" cy="3344513"/>
-            <wp:effectExtent l="19050" t="0" r="0" b="0"/>
-            <wp:docPr id="17" name="Picture 17"/>
-            <wp:cNvGraphicFramePr>
-              <a:graphicFrameLocks xmlns:a="http://schemas.openxmlformats.org/drawingml/2006/main" noChangeAspect="1"/>
-            </wp:cNvGraphicFramePr>
-            <a:graphic xmlns:a="http://schemas.openxmlformats.org/drawingml/2006/main">
-              <a:graphicData uri="http://schemas.openxmlformats.org/drawingml/2006/picture">
-                <pic:pic xmlns:pic="http://schemas.openxmlformats.org/drawingml/2006/picture">
-                  <pic:nvPicPr>
-                    <pic:cNvPr id="0" name="Picture 17"/>
-                    <pic:cNvPicPr>
-                      <a:picLocks noChangeAspect="1" noChangeArrowheads="1"/>
-                    </pic:cNvPicPr>
-                  </pic:nvPicPr>
-                  <pic:blipFill>
-                    <a:blip r:embed="rId19" cstate="print"/>
-                    <a:srcRect/>
-                    <a:stretch>
-                      <a:fillRect/>
-                    </a:stretch>
-                  </pic:blipFill>
-                  <pic:spPr bwMode="auto">
-                    <a:xfrm>
-                      <a:off x="0" y="0"/>
-                      <a:ext cx="5943600" cy="3344513"/>
-                    </a:xfrm>
-                    <a:prstGeom prst="rect">
-                      <a:avLst/>
-                    </a:prstGeom>
-                    <a:noFill/>
-                    <a:ln w="9525">
-                      <a:noFill/>
-                      <a:miter lim="800000"/>
-                      <a:headEnd/>
-                      <a:tailEnd/>
-                    </a:ln>
-                  </pic:spPr>
-                </pic:pic>
-              </a:graphicData>
-            </a:graphic>
-          </wp:inline>
-        </w:drawing>
-      </w:r>
-    </w:p>
-    <w:p/>
-    <w:p>
-      <w:pPr>
-        <w:pStyle w:val="ListParagraph"/>
-        <w:numPr>
-          <w:ilvl w:val="0"/>
-          <w:numId w:val="6"/>
-        </w:numPr>
-      </w:pPr>
-      <w:r>
-        <w:t>Run Jetty from Intellij</w:t>
-      </w:r>
-    </w:p>
-    <w:p>
-      <w:pPr>
-        <w:pStyle w:val="ListParagraph"/>
-        <w:numPr>
-          <w:ilvl w:val="0"/>
-          <w:numId w:val="6"/>
-        </w:numPr>
-      </w:pPr>
-      <w:r>
-        <w:t xml:space="preserve">Test application URL: </w:t>
-      </w:r>
-      <w:hyperlink r:id="rId20" w:history="1">
-        <w:r>
-          <w:rPr>
-            <w:rStyle w:val="Hyperlink"/>
-          </w:rPr>
-          <w:t>http://localhost:7001/sample/app</w:t>
-        </w:r>
-      </w:hyperlink>
-    </w:p>
-    <w:p/>
     <w:sectPr>
       <w:pgSz w:w="12240" w:h="15840"/>
       <w:pgMar w:top="1440" w:right="1440" w:bottom="1440" w:left="1440" w:header="720" w:footer="720" w:gutter="0"/>
@@ -1942,6 +1845,92 @@
     </w:lvl>
   </w:abstractNum>
   <w:abstractNum w:abstractNumId="7">
+    <w:nsid w:val="4F04203A"/>
+    <w:multiLevelType w:val="hybridMultilevel"/>
+    <w:tmpl w:val="1C428B7C"/>
+    <w:lvl w:ilvl="0" w:tplc="0409000F">
+      <w:start w:val="1"/>
+      <w:numFmt w:val="decimal"/>
+      <w:lvlText w:val="%1."/>
+      <w:lvlJc w:val="left"/>
+      <w:pPr>
+        <w:ind w:left="720" w:hanging="360"/>
+      </w:pPr>
+    </w:lvl>
+    <w:lvl w:ilvl="1" w:tplc="04090019" w:tentative="1">
+      <w:start w:val="1"/>
+      <w:numFmt w:val="lowerLetter"/>
+      <w:lvlText w:val="%2."/>
+      <w:lvlJc w:val="left"/>
+      <w:pPr>
+        <w:ind w:left="1440" w:hanging="360"/>
+      </w:pPr>
+    </w:lvl>
+    <w:lvl w:ilvl="2" w:tplc="0409001B" w:tentative="1">
+      <w:start w:val="1"/>
+      <w:numFmt w:val="lowerRoman"/>
+      <w:lvlText w:val="%3."/>
+      <w:lvlJc w:val="right"/>
+      <w:pPr>
+        <w:ind w:left="2160" w:hanging="180"/>
+      </w:pPr>
+    </w:lvl>
+    <w:lvl w:ilvl="3" w:tplc="0409000F" w:tentative="1">
+      <w:start w:val="1"/>
+      <w:numFmt w:val="decimal"/>
+      <w:lvlText w:val="%4."/>
+      <w:lvlJc w:val="left"/>
+      <w:pPr>
+        <w:ind w:left="2880" w:hanging="360"/>
+      </w:pPr>
+    </w:lvl>
+    <w:lvl w:ilvl="4" w:tplc="04090019" w:tentative="1">
+      <w:start w:val="1"/>
+      <w:numFmt w:val="lowerLetter"/>
+      <w:lvlText w:val="%5."/>
+      <w:lvlJc w:val="left"/>
+      <w:pPr>
+        <w:ind w:left="3600" w:hanging="360"/>
+      </w:pPr>
+    </w:lvl>
+    <w:lvl w:ilvl="5" w:tplc="0409001B" w:tentative="1">
+      <w:start w:val="1"/>
+      <w:numFmt w:val="lowerRoman"/>
+      <w:lvlText w:val="%6."/>
+      <w:lvlJc w:val="right"/>
+      <w:pPr>
+        <w:ind w:left="4320" w:hanging="180"/>
+      </w:pPr>
+    </w:lvl>
+    <w:lvl w:ilvl="6" w:tplc="0409000F" w:tentative="1">
+      <w:start w:val="1"/>
+      <w:numFmt w:val="decimal"/>
+      <w:lvlText w:val="%7."/>
+      <w:lvlJc w:val="left"/>
+      <w:pPr>
+        <w:ind w:left="5040" w:hanging="360"/>
+      </w:pPr>
+    </w:lvl>
+    <w:lvl w:ilvl="7" w:tplc="04090019" w:tentative="1">
+      <w:start w:val="1"/>
+      <w:numFmt w:val="lowerLetter"/>
+      <w:lvlText w:val="%8."/>
+      <w:lvlJc w:val="left"/>
+      <w:pPr>
+        <w:ind w:left="5760" w:hanging="360"/>
+      </w:pPr>
+    </w:lvl>
+    <w:lvl w:ilvl="8" w:tplc="0409001B" w:tentative="1">
+      <w:start w:val="1"/>
+      <w:numFmt w:val="lowerRoman"/>
+      <w:lvlText w:val="%9."/>
+      <w:lvlJc w:val="right"/>
+      <w:pPr>
+        <w:ind w:left="6480" w:hanging="180"/>
+      </w:pPr>
+    </w:lvl>
+  </w:abstractNum>
+  <w:abstractNum w:abstractNumId="8">
     <w:nsid w:val="55A13DA2"/>
     <w:multiLevelType w:val="hybridMultilevel"/>
     <w:tmpl w:val="D990F5D0"/>
@@ -2027,7 +2016,7 @@
       </w:pPr>
     </w:lvl>
   </w:abstractNum>
-  <w:abstractNum w:abstractNumId="8">
+  <w:abstractNum w:abstractNumId="9">
     <w:nsid w:val="5D91491F"/>
     <w:multiLevelType w:val="hybridMultilevel"/>
     <w:tmpl w:val="C928BE44"/>
@@ -2113,7 +2102,7 @@
       </w:pPr>
     </w:lvl>
   </w:abstractNum>
-  <w:abstractNum w:abstractNumId="9">
+  <w:abstractNum w:abstractNumId="10">
     <w:nsid w:val="66D834E9"/>
     <w:multiLevelType w:val="hybridMultilevel"/>
     <w:tmpl w:val="1248A798"/>
@@ -2202,7 +2191,7 @@
       </w:pPr>
     </w:lvl>
   </w:abstractNum>
-  <w:abstractNum w:abstractNumId="10">
+  <w:abstractNum w:abstractNumId="11">
     <w:nsid w:val="6D0C2142"/>
     <w:multiLevelType w:val="hybridMultilevel"/>
     <w:tmpl w:val="145A369E"/>
@@ -2315,7 +2304,7 @@
       </w:rPr>
     </w:lvl>
   </w:abstractNum>
-  <w:abstractNum w:abstractNumId="11">
+  <w:abstractNum w:abstractNumId="12">
     <w:nsid w:val="6EEC2864"/>
     <w:multiLevelType w:val="hybridMultilevel"/>
     <w:tmpl w:val="5D420D2E"/>
@@ -2401,7 +2390,7 @@
       </w:pPr>
     </w:lvl>
   </w:abstractNum>
-  <w:abstractNum w:abstractNumId="12">
+  <w:abstractNum w:abstractNumId="13">
     <w:nsid w:val="70CF0779"/>
     <w:multiLevelType w:val="hybridMultilevel"/>
     <w:tmpl w:val="3C5E5964"/>
@@ -2490,7 +2479,7 @@
       </w:pPr>
     </w:lvl>
   </w:abstractNum>
-  <w:abstractNum w:abstractNumId="13">
+  <w:abstractNum w:abstractNumId="14">
     <w:nsid w:val="7227095B"/>
     <w:multiLevelType w:val="hybridMultilevel"/>
     <w:tmpl w:val="37004D70"/>
@@ -2577,16 +2566,16 @@
     </w:lvl>
   </w:abstractNum>
   <w:num w:numId="1">
-    <w:abstractNumId w:val="7"/>
+    <w:abstractNumId w:val="8"/>
   </w:num>
   <w:num w:numId="2">
-    <w:abstractNumId w:val="11"/>
+    <w:abstractNumId w:val="12"/>
   </w:num>
   <w:num w:numId="3">
     <w:abstractNumId w:val="1"/>
   </w:num>
   <w:num w:numId="4">
-    <w:abstractNumId w:val="12"/>
+    <w:abstractNumId w:val="13"/>
   </w:num>
   <w:num w:numId="5">
     <w:abstractNumId w:val="3"/>
@@ -2595,28 +2584,31 @@
     <w:abstractNumId w:val="5"/>
   </w:num>
   <w:num w:numId="7">
-    <w:abstractNumId w:val="13"/>
+    <w:abstractNumId w:val="14"/>
   </w:num>
   <w:num w:numId="8">
     <w:abstractNumId w:val="6"/>
   </w:num>
   <w:num w:numId="9">
-    <w:abstractNumId w:val="9"/>
+    <w:abstractNumId w:val="10"/>
   </w:num>
   <w:num w:numId="10">
     <w:abstractNumId w:val="2"/>
   </w:num>
   <w:num w:numId="11">
-    <w:abstractNumId w:val="10"/>
+    <w:abstractNumId w:val="11"/>
   </w:num>
   <w:num w:numId="12">
     <w:abstractNumId w:val="4"/>
   </w:num>
   <w:num w:numId="13">
-    <w:abstractNumId w:val="8"/>
+    <w:abstractNumId w:val="9"/>
   </w:num>
   <w:num w:numId="14">
     <w:abstractNumId w:val="0"/>
+  </w:num>
+  <w:num w:numId="15">
+    <w:abstractNumId w:val="7"/>
   </w:num>
 </w:numbering>
 </file>
@@ -3223,4 +3215,16 @@
   <a:objectDefaults/>
   <a:extraClrSchemeLst/>
 </a:theme>
+</file>
+
+<file path=customXml/item1.xml><?xml version="1.0" encoding="utf-8"?>
+<b:Sources xmlns:b="http://schemas.openxmlformats.org/officeDocument/2006/bibliography" xmlns="http://schemas.openxmlformats.org/officeDocument/2006/bibliography" SelectedStyle="\APA.XSL" StyleName="APA"/>
+</file>
+
+<file path=customXml/itemProps1.xml><?xml version="1.0" encoding="utf-8"?>
+<ds:datastoreItem xmlns:ds="http://schemas.openxmlformats.org/officeDocument/2006/customXml" ds:itemID="{0EECFD79-B05A-4F99-ADB7-0FE4F9DBDDEF}">
+  <ds:schemaRefs>
+    <ds:schemaRef ds:uri="http://schemas.openxmlformats.org/officeDocument/2006/bibliography"/>
+  </ds:schemaRefs>
+</ds:datastoreItem>
 </file>
</xml_diff>